<commit_message>
Added changes related to HTML Allure report in config file
</commit_message>
<xml_diff>
--- a/webdriverio/ReadMe.docx
+++ b/webdriverio/ReadMe.docx
@@ -4,11 +4,12 @@
   <w:body>
     <w:p>
       <w:pPr>
+        <w:shd w:val="clear" w:color="auto" w:fill="FFFFFF"/>
+        <w:spacing w:after="0" w:line="285" w:lineRule="atLeast"/>
         <w:rPr>
           <w:rFonts w:ascii="Consolas" w:eastAsia="Times New Roman" w:hAnsi="Consolas" w:cs="Times New Roman"/>
           <w:b/>
           <w:bCs/>
-          <w:color w:val="800000"/>
           <w:sz w:val="21"/>
           <w:szCs w:val="21"/>
           <w:lang w:eastAsia="en-AU"/>
@@ -19,7 +20,6 @@
           <w:rFonts w:ascii="Consolas" w:eastAsia="Times New Roman" w:hAnsi="Consolas" w:cs="Times New Roman"/>
           <w:b/>
           <w:bCs/>
-          <w:color w:val="800000"/>
           <w:sz w:val="21"/>
           <w:szCs w:val="21"/>
           <w:lang w:eastAsia="en-AU"/>
@@ -32,7 +32,6 @@
           <w:rFonts w:ascii="Consolas" w:eastAsia="Times New Roman" w:hAnsi="Consolas" w:cs="Times New Roman"/>
           <w:b/>
           <w:bCs/>
-          <w:color w:val="800000"/>
           <w:sz w:val="21"/>
           <w:szCs w:val="21"/>
           <w:lang w:eastAsia="en-AU"/>
@@ -40,89 +39,236 @@
         <w:t>SBSAutomationTests</w:t>
       </w:r>
       <w:proofErr w:type="spellEnd"/>
-    </w:p>
-    <w:p>
-      <w:pPr>
+      <w:r>
         <w:rPr>
           <w:rFonts w:ascii="Consolas" w:eastAsia="Times New Roman" w:hAnsi="Consolas" w:cs="Times New Roman"/>
           <w:b/>
           <w:bCs/>
-          <w:color w:val="800000"/>
-          <w:sz w:val="21"/>
-          <w:szCs w:val="21"/>
-          <w:lang w:eastAsia="en-AU"/>
-        </w:rPr>
-      </w:pPr>
-      <w:r>
+          <w:sz w:val="21"/>
+          <w:szCs w:val="21"/>
+          <w:lang w:eastAsia="en-AU"/>
+        </w:rPr>
+        <w:t>:</w:t>
+      </w:r>
+    </w:p>
+    <w:p>
+      <w:pPr>
+        <w:shd w:val="clear" w:color="auto" w:fill="FFFFFF"/>
+        <w:spacing w:after="0" w:line="285" w:lineRule="atLeast"/>
         <w:rPr>
           <w:rFonts w:ascii="Consolas" w:eastAsia="Times New Roman" w:hAnsi="Consolas" w:cs="Times New Roman"/>
           <w:b/>
           <w:bCs/>
-          <w:color w:val="800000"/>
-          <w:sz w:val="21"/>
-          <w:szCs w:val="21"/>
-          <w:lang w:eastAsia="en-AU"/>
-        </w:rPr>
-        <w:t>1. Mocha tests are under test-&gt;specs-&gt;sbsTests.js file</w:t>
-      </w:r>
-    </w:p>
-    <w:p>
-      <w:pPr>
+          <w:sz w:val="21"/>
+          <w:szCs w:val="21"/>
+          <w:lang w:eastAsia="en-AU"/>
+        </w:rPr>
+      </w:pPr>
+    </w:p>
+    <w:p>
+      <w:pPr>
+        <w:shd w:val="clear" w:color="auto" w:fill="FFFFFF"/>
+        <w:spacing w:after="0" w:line="285" w:lineRule="atLeast"/>
+        <w:rPr>
+          <w:rFonts w:ascii="Consolas" w:eastAsia="Times New Roman" w:hAnsi="Consolas" w:cs="Times New Roman"/>
+          <w:sz w:val="21"/>
+          <w:szCs w:val="21"/>
+          <w:lang w:eastAsia="en-AU"/>
+        </w:rPr>
+      </w:pPr>
+      <w:r>
+        <w:rPr>
+          <w:rFonts w:ascii="Consolas" w:eastAsia="Times New Roman" w:hAnsi="Consolas" w:cs="Times New Roman"/>
+          <w:sz w:val="21"/>
+          <w:szCs w:val="21"/>
+          <w:lang w:eastAsia="en-AU"/>
+        </w:rPr>
+        <w:t>1.</w:t>
+      </w:r>
+      <w:r>
+        <w:rPr>
+          <w:rFonts w:ascii="Consolas" w:eastAsia="Times New Roman" w:hAnsi="Consolas" w:cs="Times New Roman"/>
+          <w:sz w:val="21"/>
+          <w:szCs w:val="21"/>
+          <w:lang w:eastAsia="en-AU"/>
+        </w:rPr>
+        <w:tab/>
+      </w:r>
+      <w:r>
         <w:rPr>
           <w:rFonts w:ascii="Consolas" w:eastAsia="Times New Roman" w:hAnsi="Consolas" w:cs="Times New Roman"/>
           <w:b/>
           <w:bCs/>
-          <w:color w:val="800000"/>
-          <w:sz w:val="21"/>
-          <w:szCs w:val="21"/>
-          <w:lang w:eastAsia="en-AU"/>
-        </w:rPr>
-      </w:pPr>
+          <w:sz w:val="21"/>
+          <w:szCs w:val="21"/>
+          <w:lang w:eastAsia="en-AU"/>
+        </w:rPr>
+        <w:t xml:space="preserve">In this project, I have reported results in Allure HTML report which will be opened by default in the browser when execution is completed </w:t>
+      </w:r>
+      <w:proofErr w:type="gramStart"/>
       <w:r>
         <w:rPr>
           <w:rFonts w:ascii="Consolas" w:eastAsia="Times New Roman" w:hAnsi="Consolas" w:cs="Times New Roman"/>
           <w:b/>
           <w:bCs/>
-          <w:color w:val="800000"/>
-          <w:sz w:val="21"/>
-          <w:szCs w:val="21"/>
-          <w:lang w:eastAsia="en-AU"/>
-        </w:rPr>
-        <w:t>2. I have created test suite with the name '</w:t>
-      </w:r>
-      <w:proofErr w:type="spellStart"/>
+          <w:sz w:val="21"/>
+          <w:szCs w:val="21"/>
+          <w:lang w:eastAsia="en-AU"/>
+        </w:rPr>
+        <w:t>and also</w:t>
+      </w:r>
+      <w:proofErr w:type="gramEnd"/>
       <w:r>
         <w:rPr>
           <w:rFonts w:ascii="Consolas" w:eastAsia="Times New Roman" w:hAnsi="Consolas" w:cs="Times New Roman"/>
           <w:b/>
           <w:bCs/>
-          <w:color w:val="800000"/>
-          <w:sz w:val="21"/>
-          <w:szCs w:val="21"/>
-          <w:lang w:eastAsia="en-AU"/>
-        </w:rPr>
-        <w:t>sbsTestSuite</w:t>
-      </w:r>
-      <w:proofErr w:type="spellEnd"/>
+          <w:sz w:val="21"/>
+          <w:szCs w:val="21"/>
+          <w:lang w:eastAsia="en-AU"/>
+        </w:rPr>
+        <w:t xml:space="preserve"> saved in temporary folder. There is currently an issue going on with the Allure Command line tool (allure generate command creating blank report) and hence HTML report is not being generated at designated path from the generated xml files of the report. But I manage to save HTML report in temporary path folder and open by default in the browser via 'allure serve' command. Click '</w:t>
+      </w:r>
+      <w:proofErr w:type="spellStart"/>
       <w:r>
         <w:rPr>
           <w:rFonts w:ascii="Consolas" w:eastAsia="Times New Roman" w:hAnsi="Consolas" w:cs="Times New Roman"/>
           <w:b/>
           <w:bCs/>
-          <w:color w:val="800000"/>
-          <w:sz w:val="21"/>
-          <w:szCs w:val="21"/>
-          <w:lang w:eastAsia="en-AU"/>
-        </w:rPr>
-        <w:t xml:space="preserve">' having both test cases in </w:t>
-      </w:r>
-      <w:proofErr w:type="spellStart"/>
+          <w:sz w:val="21"/>
+          <w:szCs w:val="21"/>
+          <w:lang w:eastAsia="en-AU"/>
+        </w:rPr>
+        <w:t>Ctrl+C</w:t>
+      </w:r>
+      <w:proofErr w:type="spellEnd"/>
       <w:r>
         <w:rPr>
           <w:rFonts w:ascii="Consolas" w:eastAsia="Times New Roman" w:hAnsi="Consolas" w:cs="Times New Roman"/>
           <w:b/>
           <w:bCs/>
-          <w:color w:val="800000"/>
+          <w:sz w:val="21"/>
+          <w:szCs w:val="21"/>
+          <w:lang w:eastAsia="en-AU"/>
+        </w:rPr>
+        <w:t>' in the terminal after HTML report is generated. I confirmed on Stack Overflow that this issue is global at this time</w:t>
+      </w:r>
+      <w:r>
+        <w:rPr>
+          <w:rFonts w:ascii="Consolas" w:eastAsia="Times New Roman" w:hAnsi="Consolas" w:cs="Times New Roman"/>
+          <w:sz w:val="21"/>
+          <w:szCs w:val="21"/>
+          <w:lang w:eastAsia="en-AU"/>
+        </w:rPr>
+        <w:t xml:space="preserve">. Xml files of the report are saved in allure-results folder. HTML report is having graphs, details, dashboard, </w:t>
+      </w:r>
+      <w:proofErr w:type="gramStart"/>
+      <w:r>
+        <w:rPr>
+          <w:rFonts w:ascii="Consolas" w:eastAsia="Times New Roman" w:hAnsi="Consolas" w:cs="Times New Roman"/>
+          <w:sz w:val="21"/>
+          <w:szCs w:val="21"/>
+          <w:lang w:eastAsia="en-AU"/>
+        </w:rPr>
+        <w:t>timings</w:t>
+      </w:r>
+      <w:proofErr w:type="gramEnd"/>
+      <w:r>
+        <w:rPr>
+          <w:rFonts w:ascii="Consolas" w:eastAsia="Times New Roman" w:hAnsi="Consolas" w:cs="Times New Roman"/>
+          <w:sz w:val="21"/>
+          <w:szCs w:val="21"/>
+          <w:lang w:eastAsia="en-AU"/>
+        </w:rPr>
+        <w:t xml:space="preserve"> and logs generated at various points via '</w:t>
+      </w:r>
+      <w:proofErr w:type="spellStart"/>
+      <w:r>
+        <w:rPr>
+          <w:rFonts w:ascii="Consolas" w:eastAsia="Times New Roman" w:hAnsi="Consolas" w:cs="Times New Roman"/>
+          <w:sz w:val="21"/>
+          <w:szCs w:val="21"/>
+          <w:lang w:eastAsia="en-AU"/>
+        </w:rPr>
+        <w:t>allureReporter.addStep</w:t>
+      </w:r>
+      <w:proofErr w:type="spellEnd"/>
+      <w:r>
+        <w:rPr>
+          <w:rFonts w:ascii="Consolas" w:eastAsia="Times New Roman" w:hAnsi="Consolas" w:cs="Times New Roman"/>
+          <w:sz w:val="21"/>
+          <w:szCs w:val="21"/>
+          <w:lang w:eastAsia="en-AU"/>
+        </w:rPr>
+        <w:t>("message")' method</w:t>
+      </w:r>
+    </w:p>
+    <w:p>
+      <w:pPr>
+        <w:shd w:val="clear" w:color="auto" w:fill="FFFFFF"/>
+        <w:spacing w:after="0" w:line="285" w:lineRule="atLeast"/>
+        <w:rPr>
+          <w:rFonts w:ascii="Consolas" w:eastAsia="Times New Roman" w:hAnsi="Consolas" w:cs="Times New Roman"/>
+          <w:sz w:val="21"/>
+          <w:szCs w:val="21"/>
+          <w:lang w:eastAsia="en-AU"/>
+        </w:rPr>
+      </w:pPr>
+    </w:p>
+    <w:p>
+      <w:pPr>
+        <w:shd w:val="clear" w:color="auto" w:fill="FFFFFF"/>
+        <w:spacing w:after="0" w:line="285" w:lineRule="atLeast"/>
+        <w:rPr>
+          <w:rFonts w:ascii="Consolas" w:eastAsia="Times New Roman" w:hAnsi="Consolas" w:cs="Times New Roman"/>
+          <w:sz w:val="21"/>
+          <w:szCs w:val="21"/>
+          <w:lang w:eastAsia="en-AU"/>
+        </w:rPr>
+      </w:pPr>
+      <w:r>
+        <w:rPr>
+          <w:rFonts w:ascii="Consolas" w:eastAsia="Times New Roman" w:hAnsi="Consolas" w:cs="Times New Roman"/>
+          <w:sz w:val="21"/>
+          <w:szCs w:val="21"/>
+          <w:lang w:eastAsia="en-AU"/>
+        </w:rPr>
+        <w:t>2.</w:t>
+      </w:r>
+      <w:r>
+        <w:rPr>
+          <w:rFonts w:ascii="Consolas" w:eastAsia="Times New Roman" w:hAnsi="Consolas" w:cs="Times New Roman"/>
+          <w:sz w:val="21"/>
+          <w:szCs w:val="21"/>
+          <w:lang w:eastAsia="en-AU"/>
+        </w:rPr>
+        <w:tab/>
+        <w:t>I have created test suite with the name '</w:t>
+      </w:r>
+      <w:proofErr w:type="spellStart"/>
+      <w:r>
+        <w:rPr>
+          <w:rFonts w:ascii="Consolas" w:eastAsia="Times New Roman" w:hAnsi="Consolas" w:cs="Times New Roman"/>
+          <w:sz w:val="21"/>
+          <w:szCs w:val="21"/>
+          <w:lang w:eastAsia="en-AU"/>
+        </w:rPr>
+        <w:t>sbsAutomationTestSuite</w:t>
+      </w:r>
+      <w:proofErr w:type="spellEnd"/>
+      <w:r>
+        <w:rPr>
+          <w:rFonts w:ascii="Consolas" w:eastAsia="Times New Roman" w:hAnsi="Consolas" w:cs="Times New Roman"/>
+          <w:sz w:val="21"/>
+          <w:szCs w:val="21"/>
+          <w:lang w:eastAsia="en-AU"/>
+        </w:rPr>
+        <w:t xml:space="preserve">' containing both files (sbsAPITests.js and sbsFrontendTests.js) in wdio.conf.js file. Then I have provided its entry in 'script' section of </w:t>
+      </w:r>
+      <w:proofErr w:type="spellStart"/>
+      <w:r>
+        <w:rPr>
+          <w:rFonts w:ascii="Consolas" w:eastAsia="Times New Roman" w:hAnsi="Consolas" w:cs="Times New Roman"/>
           <w:sz w:val="21"/>
           <w:szCs w:val="21"/>
           <w:lang w:eastAsia="en-AU"/>
@@ -133,22 +279,16 @@
       <w:r>
         <w:rPr>
           <w:rFonts w:ascii="Consolas" w:eastAsia="Times New Roman" w:hAnsi="Consolas" w:cs="Times New Roman"/>
-          <w:b/>
-          <w:bCs/>
-          <w:color w:val="800000"/>
-          <w:sz w:val="21"/>
-          <w:szCs w:val="21"/>
-          <w:lang w:eastAsia="en-AU"/>
-        </w:rPr>
-        <w:t xml:space="preserve"> file. Test suite can be run with command '</w:t>
+          <w:sz w:val="21"/>
+          <w:szCs w:val="21"/>
+          <w:lang w:eastAsia="en-AU"/>
+        </w:rPr>
+        <w:t xml:space="preserve"> file. Hence, Test suite can be run with command '</w:t>
       </w:r>
       <w:proofErr w:type="spellStart"/>
       <w:r>
         <w:rPr>
           <w:rFonts w:ascii="Consolas" w:eastAsia="Times New Roman" w:hAnsi="Consolas" w:cs="Times New Roman"/>
-          <w:b/>
-          <w:bCs/>
-          <w:color w:val="800000"/>
           <w:sz w:val="21"/>
           <w:szCs w:val="21"/>
           <w:lang w:eastAsia="en-AU"/>
@@ -159,9 +299,6 @@
       <w:r>
         <w:rPr>
           <w:rFonts w:ascii="Consolas" w:eastAsia="Times New Roman" w:hAnsi="Consolas" w:cs="Times New Roman"/>
-          <w:b/>
-          <w:bCs/>
-          <w:color w:val="800000"/>
           <w:sz w:val="21"/>
           <w:szCs w:val="21"/>
           <w:lang w:eastAsia="en-AU"/>
@@ -172,22 +309,16 @@
       <w:r>
         <w:rPr>
           <w:rFonts w:ascii="Consolas" w:eastAsia="Times New Roman" w:hAnsi="Consolas" w:cs="Times New Roman"/>
-          <w:b/>
-          <w:bCs/>
-          <w:color w:val="800000"/>
-          <w:sz w:val="21"/>
-          <w:szCs w:val="21"/>
-          <w:lang w:eastAsia="en-AU"/>
-        </w:rPr>
-        <w:t>sbsTestSuite</w:t>
+          <w:sz w:val="21"/>
+          <w:szCs w:val="21"/>
+          <w:lang w:eastAsia="en-AU"/>
+        </w:rPr>
+        <w:t>automationTestSuite</w:t>
       </w:r>
       <w:proofErr w:type="spellEnd"/>
       <w:r>
         <w:rPr>
           <w:rFonts w:ascii="Consolas" w:eastAsia="Times New Roman" w:hAnsi="Consolas" w:cs="Times New Roman"/>
-          <w:b/>
-          <w:bCs/>
-          <w:color w:val="800000"/>
           <w:sz w:val="21"/>
           <w:szCs w:val="21"/>
           <w:lang w:eastAsia="en-AU"/>
@@ -197,35 +328,296 @@
     </w:p>
     <w:p>
       <w:pPr>
-        <w:rPr>
-          <w:rFonts w:ascii="Consolas" w:eastAsia="Times New Roman" w:hAnsi="Consolas" w:cs="Times New Roman"/>
-          <w:b/>
-          <w:bCs/>
-          <w:color w:val="800000"/>
-          <w:sz w:val="21"/>
-          <w:szCs w:val="21"/>
-          <w:lang w:eastAsia="en-AU"/>
-        </w:rPr>
-      </w:pPr>
-      <w:r>
-        <w:rPr>
-          <w:rFonts w:ascii="Consolas" w:eastAsia="Times New Roman" w:hAnsi="Consolas" w:cs="Times New Roman"/>
-          <w:b/>
-          <w:bCs/>
-          <w:color w:val="800000"/>
-          <w:sz w:val="21"/>
-          <w:szCs w:val="21"/>
-          <w:lang w:eastAsia="en-AU"/>
-        </w:rPr>
-        <w:t>3. Pages (.</w:t>
+        <w:shd w:val="clear" w:color="auto" w:fill="FFFFFF"/>
+        <w:spacing w:after="0" w:line="285" w:lineRule="atLeast"/>
+        <w:rPr>
+          <w:rFonts w:ascii="Consolas" w:eastAsia="Times New Roman" w:hAnsi="Consolas" w:cs="Times New Roman"/>
+          <w:sz w:val="21"/>
+          <w:szCs w:val="21"/>
+          <w:lang w:eastAsia="en-AU"/>
+        </w:rPr>
+      </w:pPr>
+    </w:p>
+    <w:p>
+      <w:pPr>
+        <w:shd w:val="clear" w:color="auto" w:fill="FFFFFF"/>
+        <w:spacing w:after="0" w:line="285" w:lineRule="atLeast"/>
+        <w:rPr>
+          <w:rFonts w:ascii="Consolas" w:eastAsia="Times New Roman" w:hAnsi="Consolas" w:cs="Times New Roman"/>
+          <w:sz w:val="21"/>
+          <w:szCs w:val="21"/>
+          <w:lang w:eastAsia="en-AU"/>
+        </w:rPr>
+      </w:pPr>
+      <w:r>
+        <w:rPr>
+          <w:rFonts w:ascii="Consolas" w:eastAsia="Times New Roman" w:hAnsi="Consolas" w:cs="Times New Roman"/>
+          <w:sz w:val="21"/>
+          <w:szCs w:val="21"/>
+          <w:lang w:eastAsia="en-AU"/>
+        </w:rPr>
+        <w:t>3. Mocha tests are under test-&gt;specs-&gt;sbsAPITests.js (API test case) and test-&gt;specs-&gt;sbsFrontendTests.js (frontend tests) files</w:t>
+      </w:r>
+    </w:p>
+    <w:p>
+      <w:pPr>
+        <w:shd w:val="clear" w:color="auto" w:fill="FFFFFF"/>
+        <w:spacing w:after="0" w:line="285" w:lineRule="atLeast"/>
+        <w:rPr>
+          <w:rFonts w:ascii="Consolas" w:eastAsia="Times New Roman" w:hAnsi="Consolas" w:cs="Times New Roman"/>
+          <w:sz w:val="21"/>
+          <w:szCs w:val="21"/>
+          <w:lang w:eastAsia="en-AU"/>
+        </w:rPr>
+      </w:pPr>
+    </w:p>
+    <w:p>
+      <w:pPr>
+        <w:shd w:val="clear" w:color="auto" w:fill="FFFFFF"/>
+        <w:spacing w:after="0" w:line="285" w:lineRule="atLeast"/>
+        <w:rPr>
+          <w:rFonts w:ascii="Consolas" w:eastAsia="Times New Roman" w:hAnsi="Consolas" w:cs="Times New Roman"/>
+          <w:sz w:val="21"/>
+          <w:szCs w:val="21"/>
+          <w:lang w:eastAsia="en-AU"/>
+        </w:rPr>
+      </w:pPr>
+      <w:r>
+        <w:rPr>
+          <w:rFonts w:ascii="Consolas" w:eastAsia="Times New Roman" w:hAnsi="Consolas" w:cs="Times New Roman"/>
+          <w:sz w:val="21"/>
+          <w:szCs w:val="21"/>
+          <w:lang w:eastAsia="en-AU"/>
+        </w:rPr>
+        <w:t xml:space="preserve">4. Screenshots in the HTML report will be provided if test case gets failed. </w:t>
+      </w:r>
+      <w:proofErr w:type="gramStart"/>
+      <w:r>
+        <w:rPr>
+          <w:rFonts w:ascii="Consolas" w:eastAsia="Times New Roman" w:hAnsi="Consolas" w:cs="Times New Roman"/>
+          <w:sz w:val="21"/>
+          <w:szCs w:val="21"/>
+          <w:lang w:eastAsia="en-AU"/>
+        </w:rPr>
+        <w:t>In order to</w:t>
+      </w:r>
+      <w:proofErr w:type="gramEnd"/>
+      <w:r>
+        <w:rPr>
+          <w:rFonts w:ascii="Consolas" w:eastAsia="Times New Roman" w:hAnsi="Consolas" w:cs="Times New Roman"/>
+          <w:sz w:val="21"/>
+          <w:szCs w:val="21"/>
+          <w:lang w:eastAsia="en-AU"/>
+        </w:rPr>
+        <w:t xml:space="preserve"> achieve this, I have updated </w:t>
       </w:r>
       <w:proofErr w:type="spellStart"/>
       <w:r>
         <w:rPr>
           <w:rFonts w:ascii="Consolas" w:eastAsia="Times New Roman" w:hAnsi="Consolas" w:cs="Times New Roman"/>
-          <w:b/>
-          <w:bCs/>
-          <w:color w:val="800000"/>
+          <w:sz w:val="21"/>
+          <w:szCs w:val="21"/>
+          <w:lang w:eastAsia="en-AU"/>
+        </w:rPr>
+        <w:t>afterTest</w:t>
+      </w:r>
+      <w:proofErr w:type="spellEnd"/>
+      <w:r>
+        <w:rPr>
+          <w:rFonts w:ascii="Consolas" w:eastAsia="Times New Roman" w:hAnsi="Consolas" w:cs="Times New Roman"/>
+          <w:sz w:val="21"/>
+          <w:szCs w:val="21"/>
+          <w:lang w:eastAsia="en-AU"/>
+        </w:rPr>
+        <w:t xml:space="preserve"> and </w:t>
+      </w:r>
+      <w:proofErr w:type="spellStart"/>
+      <w:r>
+        <w:rPr>
+          <w:rFonts w:ascii="Consolas" w:eastAsia="Times New Roman" w:hAnsi="Consolas" w:cs="Times New Roman"/>
+          <w:sz w:val="21"/>
+          <w:szCs w:val="21"/>
+          <w:lang w:eastAsia="en-AU"/>
+        </w:rPr>
+        <w:t>onComplete</w:t>
+      </w:r>
+      <w:proofErr w:type="spellEnd"/>
+      <w:r>
+        <w:rPr>
+          <w:rFonts w:ascii="Consolas" w:eastAsia="Times New Roman" w:hAnsi="Consolas" w:cs="Times New Roman"/>
+          <w:sz w:val="21"/>
+          <w:szCs w:val="21"/>
+          <w:lang w:eastAsia="en-AU"/>
+        </w:rPr>
+        <w:t xml:space="preserve"> hooks in wdio.conf.js file. Make sure that you have correct execution policy to access </w:t>
+      </w:r>
+      <w:proofErr w:type="gramStart"/>
+      <w:r>
+        <w:rPr>
+          <w:rFonts w:ascii="Consolas" w:eastAsia="Times New Roman" w:hAnsi="Consolas" w:cs="Times New Roman"/>
+          <w:sz w:val="21"/>
+          <w:szCs w:val="21"/>
+          <w:lang w:eastAsia="en-AU"/>
+        </w:rPr>
+        <w:t>script.p</w:t>
+      </w:r>
+      <w:proofErr w:type="gramEnd"/>
+      <w:r>
+        <w:rPr>
+          <w:rFonts w:ascii="Consolas" w:eastAsia="Times New Roman" w:hAnsi="Consolas" w:cs="Times New Roman"/>
+          <w:sz w:val="21"/>
+          <w:szCs w:val="21"/>
+          <w:lang w:eastAsia="en-AU"/>
+        </w:rPr>
+        <w:t xml:space="preserve">1 like </w:t>
+      </w:r>
+      <w:proofErr w:type="spellStart"/>
+      <w:r>
+        <w:rPr>
+          <w:rFonts w:ascii="Consolas" w:eastAsia="Times New Roman" w:hAnsi="Consolas" w:cs="Times New Roman"/>
+          <w:sz w:val="21"/>
+          <w:szCs w:val="21"/>
+          <w:lang w:eastAsia="en-AU"/>
+        </w:rPr>
+        <w:t>powershell</w:t>
+      </w:r>
+      <w:proofErr w:type="spellEnd"/>
+      <w:r>
+        <w:rPr>
+          <w:rFonts w:ascii="Consolas" w:eastAsia="Times New Roman" w:hAnsi="Consolas" w:cs="Times New Roman"/>
+          <w:sz w:val="21"/>
+          <w:szCs w:val="21"/>
+          <w:lang w:eastAsia="en-AU"/>
+        </w:rPr>
+        <w:t xml:space="preserve"> files may be from Node. If </w:t>
+      </w:r>
+      <w:proofErr w:type="gramStart"/>
+      <w:r>
+        <w:rPr>
+          <w:rFonts w:ascii="Consolas" w:eastAsia="Times New Roman" w:hAnsi="Consolas" w:cs="Times New Roman"/>
+          <w:sz w:val="21"/>
+          <w:szCs w:val="21"/>
+          <w:lang w:eastAsia="en-AU"/>
+        </w:rPr>
+        <w:t>not</w:t>
+      </w:r>
+      <w:proofErr w:type="gramEnd"/>
+      <w:r>
+        <w:rPr>
+          <w:rFonts w:ascii="Consolas" w:eastAsia="Times New Roman" w:hAnsi="Consolas" w:cs="Times New Roman"/>
+          <w:sz w:val="21"/>
+          <w:szCs w:val="21"/>
+          <w:lang w:eastAsia="en-AU"/>
+        </w:rPr>
+        <w:t xml:space="preserve"> then run command 'Set-</w:t>
+      </w:r>
+      <w:proofErr w:type="spellStart"/>
+      <w:r>
+        <w:rPr>
+          <w:rFonts w:ascii="Consolas" w:eastAsia="Times New Roman" w:hAnsi="Consolas" w:cs="Times New Roman"/>
+          <w:sz w:val="21"/>
+          <w:szCs w:val="21"/>
+          <w:lang w:eastAsia="en-AU"/>
+        </w:rPr>
+        <w:t>ExecutionPolicy</w:t>
+      </w:r>
+      <w:proofErr w:type="spellEnd"/>
+      <w:r>
+        <w:rPr>
+          <w:rFonts w:ascii="Consolas" w:eastAsia="Times New Roman" w:hAnsi="Consolas" w:cs="Times New Roman"/>
+          <w:sz w:val="21"/>
+          <w:szCs w:val="21"/>
+          <w:lang w:eastAsia="en-AU"/>
+        </w:rPr>
+        <w:t xml:space="preserve"> </w:t>
+      </w:r>
+      <w:proofErr w:type="spellStart"/>
+      <w:r>
+        <w:rPr>
+          <w:rFonts w:ascii="Consolas" w:eastAsia="Times New Roman" w:hAnsi="Consolas" w:cs="Times New Roman"/>
+          <w:sz w:val="21"/>
+          <w:szCs w:val="21"/>
+          <w:lang w:eastAsia="en-AU"/>
+        </w:rPr>
+        <w:t>RemoteSigned</w:t>
+      </w:r>
+      <w:proofErr w:type="spellEnd"/>
+      <w:r>
+        <w:rPr>
+          <w:rFonts w:ascii="Consolas" w:eastAsia="Times New Roman" w:hAnsi="Consolas" w:cs="Times New Roman"/>
+          <w:sz w:val="21"/>
+          <w:szCs w:val="21"/>
+          <w:lang w:eastAsia="en-AU"/>
+        </w:rPr>
+        <w:t xml:space="preserve">' after opening Windows </w:t>
+      </w:r>
+      <w:proofErr w:type="spellStart"/>
+      <w:r>
+        <w:rPr>
+          <w:rFonts w:ascii="Consolas" w:eastAsia="Times New Roman" w:hAnsi="Consolas" w:cs="Times New Roman"/>
+          <w:sz w:val="21"/>
+          <w:szCs w:val="21"/>
+          <w:lang w:eastAsia="en-AU"/>
+        </w:rPr>
+        <w:t>Powershell</w:t>
+      </w:r>
+      <w:proofErr w:type="spellEnd"/>
+      <w:r>
+        <w:rPr>
+          <w:rFonts w:ascii="Consolas" w:eastAsia="Times New Roman" w:hAnsi="Consolas" w:cs="Times New Roman"/>
+          <w:sz w:val="21"/>
+          <w:szCs w:val="21"/>
+          <w:lang w:eastAsia="en-AU"/>
+        </w:rPr>
+        <w:t xml:space="preserve"> as an administrator</w:t>
+      </w:r>
+    </w:p>
+    <w:p>
+      <w:pPr>
+        <w:shd w:val="clear" w:color="auto" w:fill="FFFFFF"/>
+        <w:spacing w:after="0" w:line="285" w:lineRule="atLeast"/>
+        <w:rPr>
+          <w:rFonts w:ascii="Consolas" w:eastAsia="Times New Roman" w:hAnsi="Consolas" w:cs="Times New Roman"/>
+          <w:sz w:val="21"/>
+          <w:szCs w:val="21"/>
+          <w:lang w:eastAsia="en-AU"/>
+        </w:rPr>
+      </w:pPr>
+    </w:p>
+    <w:p>
+      <w:pPr>
+        <w:shd w:val="clear" w:color="auto" w:fill="FFFFFF"/>
+        <w:spacing w:after="0" w:line="285" w:lineRule="atLeast"/>
+        <w:rPr>
+          <w:rFonts w:ascii="Consolas" w:eastAsia="Times New Roman" w:hAnsi="Consolas" w:cs="Times New Roman"/>
+          <w:sz w:val="21"/>
+          <w:szCs w:val="21"/>
+          <w:lang w:eastAsia="en-AU"/>
+        </w:rPr>
+      </w:pPr>
+      <w:r>
+        <w:rPr>
+          <w:rFonts w:ascii="Consolas" w:eastAsia="Times New Roman" w:hAnsi="Consolas" w:cs="Times New Roman"/>
+          <w:sz w:val="21"/>
+          <w:szCs w:val="21"/>
+          <w:lang w:eastAsia="en-AU"/>
+        </w:rPr>
+        <w:t>5.</w:t>
+      </w:r>
+      <w:r>
+        <w:rPr>
+          <w:rFonts w:ascii="Consolas" w:eastAsia="Times New Roman" w:hAnsi="Consolas" w:cs="Times New Roman"/>
+          <w:sz w:val="21"/>
+          <w:szCs w:val="21"/>
+          <w:lang w:eastAsia="en-AU"/>
+        </w:rPr>
+        <w:tab/>
+        <w:t>Pages (.</w:t>
+      </w:r>
+      <w:proofErr w:type="spellStart"/>
+      <w:r>
+        <w:rPr>
+          <w:rFonts w:ascii="Consolas" w:eastAsia="Times New Roman" w:hAnsi="Consolas" w:cs="Times New Roman"/>
           <w:sz w:val="21"/>
           <w:szCs w:val="21"/>
           <w:lang w:eastAsia="en-AU"/>
@@ -236,9 +628,6 @@
       <w:r>
         <w:rPr>
           <w:rFonts w:ascii="Consolas" w:eastAsia="Times New Roman" w:hAnsi="Consolas" w:cs="Times New Roman"/>
-          <w:b/>
-          <w:bCs/>
-          <w:color w:val="800000"/>
           <w:sz w:val="21"/>
           <w:szCs w:val="21"/>
           <w:lang w:eastAsia="en-AU"/>
@@ -249,9 +638,6 @@
       <w:r>
         <w:rPr>
           <w:rFonts w:ascii="Consolas" w:eastAsia="Times New Roman" w:hAnsi="Consolas" w:cs="Times New Roman"/>
-          <w:b/>
-          <w:bCs/>
-          <w:color w:val="800000"/>
           <w:sz w:val="21"/>
           <w:szCs w:val="21"/>
           <w:lang w:eastAsia="en-AU"/>
@@ -262,9 +648,6 @@
       <w:r>
         <w:rPr>
           <w:rFonts w:ascii="Consolas" w:eastAsia="Times New Roman" w:hAnsi="Consolas" w:cs="Times New Roman"/>
-          <w:b/>
-          <w:bCs/>
-          <w:color w:val="800000"/>
           <w:sz w:val="21"/>
           <w:szCs w:val="21"/>
           <w:lang w:eastAsia="en-AU"/>
@@ -275,9 +658,6 @@
       <w:r>
         <w:rPr>
           <w:rFonts w:ascii="Consolas" w:eastAsia="Times New Roman" w:hAnsi="Consolas" w:cs="Times New Roman"/>
-          <w:b/>
-          <w:bCs/>
-          <w:color w:val="800000"/>
           <w:sz w:val="21"/>
           <w:szCs w:val="21"/>
           <w:lang w:eastAsia="en-AU"/>
@@ -288,9 +668,6 @@
       <w:r>
         <w:rPr>
           <w:rFonts w:ascii="Consolas" w:eastAsia="Times New Roman" w:hAnsi="Consolas" w:cs="Times New Roman"/>
-          <w:b/>
-          <w:bCs/>
-          <w:color w:val="800000"/>
           <w:sz w:val="21"/>
           <w:szCs w:val="21"/>
           <w:lang w:eastAsia="en-AU"/>
@@ -300,35 +677,50 @@
     </w:p>
     <w:p>
       <w:pPr>
-        <w:rPr>
-          <w:rFonts w:ascii="Consolas" w:eastAsia="Times New Roman" w:hAnsi="Consolas" w:cs="Times New Roman"/>
-          <w:b/>
-          <w:bCs/>
-          <w:color w:val="800000"/>
-          <w:sz w:val="21"/>
-          <w:szCs w:val="21"/>
-          <w:lang w:eastAsia="en-AU"/>
-        </w:rPr>
-      </w:pPr>
-      <w:r>
-        <w:rPr>
-          <w:rFonts w:ascii="Consolas" w:eastAsia="Times New Roman" w:hAnsi="Consolas" w:cs="Times New Roman"/>
-          <w:b/>
-          <w:bCs/>
-          <w:color w:val="800000"/>
-          <w:sz w:val="21"/>
-          <w:szCs w:val="21"/>
-          <w:lang w:eastAsia="en-AU"/>
-        </w:rPr>
-        <w:t xml:space="preserve">4. Install all the packages present in </w:t>
+        <w:shd w:val="clear" w:color="auto" w:fill="FFFFFF"/>
+        <w:spacing w:after="0" w:line="285" w:lineRule="atLeast"/>
+        <w:rPr>
+          <w:rFonts w:ascii="Consolas" w:eastAsia="Times New Roman" w:hAnsi="Consolas" w:cs="Times New Roman"/>
+          <w:sz w:val="21"/>
+          <w:szCs w:val="21"/>
+          <w:lang w:eastAsia="en-AU"/>
+        </w:rPr>
+      </w:pPr>
+    </w:p>
+    <w:p>
+      <w:pPr>
+        <w:shd w:val="clear" w:color="auto" w:fill="FFFFFF"/>
+        <w:spacing w:after="0" w:line="285" w:lineRule="atLeast"/>
+        <w:rPr>
+          <w:rFonts w:ascii="Consolas" w:eastAsia="Times New Roman" w:hAnsi="Consolas" w:cs="Times New Roman"/>
+          <w:sz w:val="21"/>
+          <w:szCs w:val="21"/>
+          <w:lang w:eastAsia="en-AU"/>
+        </w:rPr>
+      </w:pPr>
+      <w:r>
+        <w:rPr>
+          <w:rFonts w:ascii="Consolas" w:eastAsia="Times New Roman" w:hAnsi="Consolas" w:cs="Times New Roman"/>
+          <w:sz w:val="21"/>
+          <w:szCs w:val="21"/>
+          <w:lang w:eastAsia="en-AU"/>
+        </w:rPr>
+        <w:t>6.</w:t>
+      </w:r>
+      <w:r>
+        <w:rPr>
+          <w:rFonts w:ascii="Consolas" w:eastAsia="Times New Roman" w:hAnsi="Consolas" w:cs="Times New Roman"/>
+          <w:sz w:val="21"/>
+          <w:szCs w:val="21"/>
+          <w:lang w:eastAsia="en-AU"/>
+        </w:rPr>
+        <w:tab/>
+        <w:t xml:space="preserve">Install all the packages present in </w:t>
       </w:r>
       <w:proofErr w:type="spellStart"/>
       <w:r>
         <w:rPr>
           <w:rFonts w:ascii="Consolas" w:eastAsia="Times New Roman" w:hAnsi="Consolas" w:cs="Times New Roman"/>
-          <w:b/>
-          <w:bCs/>
-          <w:color w:val="800000"/>
           <w:sz w:val="21"/>
           <w:szCs w:val="21"/>
           <w:lang w:eastAsia="en-AU"/>
@@ -339,9 +731,6 @@
       <w:r>
         <w:rPr>
           <w:rFonts w:ascii="Consolas" w:eastAsia="Times New Roman" w:hAnsi="Consolas" w:cs="Times New Roman"/>
-          <w:b/>
-          <w:bCs/>
-          <w:color w:val="800000"/>
           <w:sz w:val="21"/>
           <w:szCs w:val="21"/>
           <w:lang w:eastAsia="en-AU"/>
@@ -351,35 +740,50 @@
     </w:p>
     <w:p>
       <w:pPr>
-        <w:rPr>
-          <w:rFonts w:ascii="Consolas" w:eastAsia="Times New Roman" w:hAnsi="Consolas" w:cs="Times New Roman"/>
-          <w:b/>
-          <w:bCs/>
-          <w:color w:val="800000"/>
-          <w:sz w:val="21"/>
-          <w:szCs w:val="21"/>
-          <w:lang w:eastAsia="en-AU"/>
-        </w:rPr>
-      </w:pPr>
-      <w:r>
-        <w:rPr>
-          <w:rFonts w:ascii="Consolas" w:eastAsia="Times New Roman" w:hAnsi="Consolas" w:cs="Times New Roman"/>
-          <w:b/>
-          <w:bCs/>
-          <w:color w:val="800000"/>
-          <w:sz w:val="21"/>
-          <w:szCs w:val="21"/>
-          <w:lang w:eastAsia="en-AU"/>
-        </w:rPr>
-        <w:t>5. Test data for front-end tests is in class that resides in test-&gt;</w:t>
+        <w:shd w:val="clear" w:color="auto" w:fill="FFFFFF"/>
+        <w:spacing w:after="0" w:line="285" w:lineRule="atLeast"/>
+        <w:rPr>
+          <w:rFonts w:ascii="Consolas" w:eastAsia="Times New Roman" w:hAnsi="Consolas" w:cs="Times New Roman"/>
+          <w:sz w:val="21"/>
+          <w:szCs w:val="21"/>
+          <w:lang w:eastAsia="en-AU"/>
+        </w:rPr>
+      </w:pPr>
+    </w:p>
+    <w:p>
+      <w:pPr>
+        <w:shd w:val="clear" w:color="auto" w:fill="FFFFFF"/>
+        <w:spacing w:after="0" w:line="285" w:lineRule="atLeast"/>
+        <w:rPr>
+          <w:rFonts w:ascii="Consolas" w:eastAsia="Times New Roman" w:hAnsi="Consolas" w:cs="Times New Roman"/>
+          <w:sz w:val="21"/>
+          <w:szCs w:val="21"/>
+          <w:lang w:eastAsia="en-AU"/>
+        </w:rPr>
+      </w:pPr>
+      <w:r>
+        <w:rPr>
+          <w:rFonts w:ascii="Consolas" w:eastAsia="Times New Roman" w:hAnsi="Consolas" w:cs="Times New Roman"/>
+          <w:sz w:val="21"/>
+          <w:szCs w:val="21"/>
+          <w:lang w:eastAsia="en-AU"/>
+        </w:rPr>
+        <w:t>7.</w:t>
+      </w:r>
+      <w:r>
+        <w:rPr>
+          <w:rFonts w:ascii="Consolas" w:eastAsia="Times New Roman" w:hAnsi="Consolas" w:cs="Times New Roman"/>
+          <w:sz w:val="21"/>
+          <w:szCs w:val="21"/>
+          <w:lang w:eastAsia="en-AU"/>
+        </w:rPr>
+        <w:tab/>
+        <w:t>Test data for front-end tests is in class that resides in test-&gt;</w:t>
       </w:r>
       <w:proofErr w:type="spellStart"/>
       <w:r>
         <w:rPr>
           <w:rFonts w:ascii="Consolas" w:eastAsia="Times New Roman" w:hAnsi="Consolas" w:cs="Times New Roman"/>
-          <w:b/>
-          <w:bCs/>
-          <w:color w:val="800000"/>
           <w:sz w:val="21"/>
           <w:szCs w:val="21"/>
           <w:lang w:eastAsia="en-AU"/>
@@ -390,9 +794,6 @@
       <w:r>
         <w:rPr>
           <w:rFonts w:ascii="Consolas" w:eastAsia="Times New Roman" w:hAnsi="Consolas" w:cs="Times New Roman"/>
-          <w:b/>
-          <w:bCs/>
-          <w:color w:val="800000"/>
           <w:sz w:val="21"/>
           <w:szCs w:val="21"/>
           <w:lang w:eastAsia="en-AU"/>
@@ -403,9 +804,6 @@
       <w:r>
         <w:rPr>
           <w:rFonts w:ascii="Consolas" w:eastAsia="Times New Roman" w:hAnsi="Consolas" w:cs="Times New Roman"/>
-          <w:b/>
-          <w:bCs/>
-          <w:color w:val="800000"/>
           <w:sz w:val="21"/>
           <w:szCs w:val="21"/>
           <w:lang w:eastAsia="en-AU"/>
@@ -416,9 +814,6 @@
       <w:r>
         <w:rPr>
           <w:rFonts w:ascii="Consolas" w:eastAsia="Times New Roman" w:hAnsi="Consolas" w:cs="Times New Roman"/>
-          <w:b/>
-          <w:bCs/>
-          <w:color w:val="800000"/>
           <w:sz w:val="21"/>
           <w:szCs w:val="21"/>
           <w:lang w:eastAsia="en-AU"/>
@@ -428,199 +823,300 @@
     </w:p>
     <w:p>
       <w:pPr>
-        <w:rPr>
-          <w:rFonts w:ascii="Consolas" w:eastAsia="Times New Roman" w:hAnsi="Consolas" w:cs="Times New Roman"/>
-          <w:b/>
-          <w:bCs/>
-          <w:color w:val="800000"/>
-          <w:sz w:val="21"/>
-          <w:szCs w:val="21"/>
-          <w:lang w:eastAsia="en-AU"/>
-        </w:rPr>
-      </w:pPr>
-      <w:r>
-        <w:rPr>
-          <w:rFonts w:ascii="Consolas" w:eastAsia="Times New Roman" w:hAnsi="Consolas" w:cs="Times New Roman"/>
-          <w:b/>
-          <w:bCs/>
-          <w:color w:val="800000"/>
-          <w:sz w:val="21"/>
-          <w:szCs w:val="21"/>
-          <w:lang w:eastAsia="en-AU"/>
-        </w:rPr>
-        <w:t>6. Front end Audio test not only validates what is there in the PDF but also validates progression of audio at various intervals</w:t>
-      </w:r>
-    </w:p>
-    <w:p>
-      <w:r>
-        <w:rPr>
-          <w:rFonts w:ascii="Consolas" w:eastAsia="Times New Roman" w:hAnsi="Consolas" w:cs="Times New Roman"/>
-          <w:b/>
-          <w:bCs/>
-          <w:color w:val="800000"/>
-          <w:sz w:val="21"/>
-          <w:szCs w:val="21"/>
-          <w:lang w:eastAsia="en-AU"/>
-        </w:rPr>
-        <w:t xml:space="preserve">7. I have reported results in Allure HTML report which will be generated in allure-report folder within the project. Screenshot will be provided in the report if test case gets failed. In order to achieve this, I have updated </w:t>
-      </w:r>
-      <w:proofErr w:type="spellStart"/>
-      <w:r>
-        <w:rPr>
-          <w:rFonts w:ascii="Consolas" w:eastAsia="Times New Roman" w:hAnsi="Consolas" w:cs="Times New Roman"/>
-          <w:b/>
-          <w:bCs/>
-          <w:color w:val="800000"/>
-          <w:sz w:val="21"/>
-          <w:szCs w:val="21"/>
-          <w:lang w:eastAsia="en-AU"/>
-        </w:rPr>
-        <w:t>afterTest</w:t>
-      </w:r>
-      <w:proofErr w:type="spellEnd"/>
-      <w:r>
-        <w:rPr>
-          <w:rFonts w:ascii="Consolas" w:eastAsia="Times New Roman" w:hAnsi="Consolas" w:cs="Times New Roman"/>
-          <w:b/>
-          <w:bCs/>
-          <w:color w:val="800000"/>
-          <w:sz w:val="21"/>
-          <w:szCs w:val="21"/>
-          <w:lang w:eastAsia="en-AU"/>
-        </w:rPr>
-        <w:t xml:space="preserve"> and </w:t>
-      </w:r>
-      <w:proofErr w:type="spellStart"/>
-      <w:r>
-        <w:rPr>
-          <w:rFonts w:ascii="Consolas" w:eastAsia="Times New Roman" w:hAnsi="Consolas" w:cs="Times New Roman"/>
-          <w:b/>
-          <w:bCs/>
-          <w:color w:val="800000"/>
-          <w:sz w:val="21"/>
-          <w:szCs w:val="21"/>
-          <w:lang w:eastAsia="en-AU"/>
-        </w:rPr>
-        <w:t>onComplete</w:t>
-      </w:r>
-      <w:proofErr w:type="spellEnd"/>
-      <w:r>
-        <w:rPr>
-          <w:rFonts w:ascii="Consolas" w:eastAsia="Times New Roman" w:hAnsi="Consolas" w:cs="Times New Roman"/>
-          <w:b/>
-          <w:bCs/>
-          <w:color w:val="800000"/>
-          <w:sz w:val="21"/>
-          <w:szCs w:val="21"/>
-          <w:lang w:eastAsia="en-AU"/>
-        </w:rPr>
-        <w:t xml:space="preserve"> hooks in wdio.conf.js file. make sure that you have correct execution policy to access script.p1 like </w:t>
-      </w:r>
-      <w:proofErr w:type="spellStart"/>
-      <w:r>
-        <w:rPr>
-          <w:rFonts w:ascii="Consolas" w:eastAsia="Times New Roman" w:hAnsi="Consolas" w:cs="Times New Roman"/>
-          <w:b/>
-          <w:bCs/>
-          <w:color w:val="800000"/>
-          <w:sz w:val="21"/>
-          <w:szCs w:val="21"/>
-          <w:lang w:eastAsia="en-AU"/>
-        </w:rPr>
-        <w:t>powershell</w:t>
-      </w:r>
-      <w:proofErr w:type="spellEnd"/>
-      <w:r>
-        <w:rPr>
-          <w:rFonts w:ascii="Consolas" w:eastAsia="Times New Roman" w:hAnsi="Consolas" w:cs="Times New Roman"/>
-          <w:b/>
-          <w:bCs/>
-          <w:color w:val="800000"/>
-          <w:sz w:val="21"/>
-          <w:szCs w:val="21"/>
-          <w:lang w:eastAsia="en-AU"/>
-        </w:rPr>
-        <w:t xml:space="preserve"> files may be from Node. If not then run command 'Set-</w:t>
-      </w:r>
-      <w:proofErr w:type="spellStart"/>
-      <w:r>
-        <w:rPr>
-          <w:rFonts w:ascii="Consolas" w:eastAsia="Times New Roman" w:hAnsi="Consolas" w:cs="Times New Roman"/>
-          <w:b/>
-          <w:bCs/>
-          <w:color w:val="800000"/>
-          <w:sz w:val="21"/>
-          <w:szCs w:val="21"/>
-          <w:lang w:eastAsia="en-AU"/>
-        </w:rPr>
-        <w:t>ExecutionPolicy</w:t>
-      </w:r>
-      <w:proofErr w:type="spellEnd"/>
-      <w:r>
-        <w:rPr>
-          <w:rFonts w:ascii="Consolas" w:eastAsia="Times New Roman" w:hAnsi="Consolas" w:cs="Times New Roman"/>
-          <w:b/>
-          <w:bCs/>
-          <w:color w:val="800000"/>
-          <w:sz w:val="21"/>
-          <w:szCs w:val="21"/>
-          <w:lang w:eastAsia="en-AU"/>
-        </w:rPr>
-        <w:t xml:space="preserve"> </w:t>
-      </w:r>
-      <w:proofErr w:type="spellStart"/>
-      <w:r>
-        <w:rPr>
-          <w:rFonts w:ascii="Consolas" w:eastAsia="Times New Roman" w:hAnsi="Consolas" w:cs="Times New Roman"/>
-          <w:b/>
-          <w:bCs/>
-          <w:color w:val="800000"/>
-          <w:sz w:val="21"/>
-          <w:szCs w:val="21"/>
-          <w:lang w:eastAsia="en-AU"/>
-        </w:rPr>
-        <w:t>RemoteSigned</w:t>
-      </w:r>
-      <w:proofErr w:type="spellEnd"/>
-      <w:r>
-        <w:rPr>
-          <w:rFonts w:ascii="Consolas" w:eastAsia="Times New Roman" w:hAnsi="Consolas" w:cs="Times New Roman"/>
-          <w:b/>
-          <w:bCs/>
-          <w:color w:val="800000"/>
-          <w:sz w:val="21"/>
-          <w:szCs w:val="21"/>
-          <w:lang w:eastAsia="en-AU"/>
-        </w:rPr>
-        <w:t xml:space="preserve">' after opening Windows </w:t>
-      </w:r>
-      <w:proofErr w:type="spellStart"/>
-      <w:r>
-        <w:rPr>
-          <w:rFonts w:ascii="Consolas" w:eastAsia="Times New Roman" w:hAnsi="Consolas" w:cs="Times New Roman"/>
-          <w:b/>
-          <w:bCs/>
-          <w:color w:val="800000"/>
-          <w:sz w:val="21"/>
-          <w:szCs w:val="21"/>
-          <w:lang w:eastAsia="en-AU"/>
-        </w:rPr>
-        <w:t>Powershell</w:t>
-      </w:r>
-      <w:proofErr w:type="spellEnd"/>
-      <w:r>
-        <w:rPr>
-          <w:rFonts w:ascii="Consolas" w:eastAsia="Times New Roman" w:hAnsi="Consolas" w:cs="Times New Roman"/>
-          <w:b/>
-          <w:bCs/>
-          <w:color w:val="800000"/>
-          <w:sz w:val="21"/>
-          <w:szCs w:val="21"/>
-          <w:lang w:eastAsia="en-AU"/>
-        </w:rPr>
-        <w:t xml:space="preserve"> as an administrator</w:t>
-      </w:r>
-    </w:p>
+        <w:shd w:val="clear" w:color="auto" w:fill="FFFFFF"/>
+        <w:spacing w:after="0" w:line="285" w:lineRule="atLeast"/>
+        <w:rPr>
+          <w:rFonts w:ascii="Consolas" w:eastAsia="Times New Roman" w:hAnsi="Consolas" w:cs="Times New Roman"/>
+          <w:sz w:val="21"/>
+          <w:szCs w:val="21"/>
+          <w:lang w:eastAsia="en-AU"/>
+        </w:rPr>
+      </w:pPr>
+    </w:p>
+    <w:p>
+      <w:pPr>
+        <w:shd w:val="clear" w:color="auto" w:fill="FFFFFF"/>
+        <w:spacing w:after="0" w:line="285" w:lineRule="atLeast"/>
+        <w:rPr>
+          <w:rFonts w:ascii="Consolas" w:eastAsia="Times New Roman" w:hAnsi="Consolas" w:cs="Times New Roman"/>
+          <w:sz w:val="21"/>
+          <w:szCs w:val="21"/>
+          <w:lang w:eastAsia="en-AU"/>
+        </w:rPr>
+      </w:pPr>
+      <w:r>
+        <w:rPr>
+          <w:rFonts w:ascii="Consolas" w:eastAsia="Times New Roman" w:hAnsi="Consolas" w:cs="Times New Roman"/>
+          <w:sz w:val="21"/>
+          <w:szCs w:val="21"/>
+          <w:lang w:eastAsia="en-AU"/>
+        </w:rPr>
+        <w:t>8.</w:t>
+      </w:r>
+      <w:r>
+        <w:rPr>
+          <w:rFonts w:ascii="Consolas" w:eastAsia="Times New Roman" w:hAnsi="Consolas" w:cs="Times New Roman"/>
+          <w:sz w:val="21"/>
+          <w:szCs w:val="21"/>
+          <w:lang w:eastAsia="en-AU"/>
+        </w:rPr>
+        <w:tab/>
+        <w:t>Front end Audio test not only validates what is there in the PDF but also validates progression of audio at various intervals</w:t>
+      </w:r>
+    </w:p>
+    <w:p>
+      <w:pPr>
+        <w:shd w:val="clear" w:color="auto" w:fill="FFFFFF"/>
+        <w:spacing w:after="0" w:line="285" w:lineRule="atLeast"/>
+        <w:rPr>
+          <w:rFonts w:ascii="Consolas" w:eastAsia="Times New Roman" w:hAnsi="Consolas" w:cs="Times New Roman"/>
+          <w:sz w:val="21"/>
+          <w:szCs w:val="21"/>
+          <w:lang w:eastAsia="en-AU"/>
+        </w:rPr>
+      </w:pPr>
+      <w:r>
+        <w:rPr>
+          <w:rFonts w:ascii="Consolas" w:eastAsia="Times New Roman" w:hAnsi="Consolas" w:cs="Times New Roman"/>
+          <w:sz w:val="21"/>
+          <w:szCs w:val="21"/>
+          <w:lang w:eastAsia="en-AU"/>
+        </w:rPr>
+        <w:lastRenderedPageBreak/>
+        <w:t>9. Screenshot of the generated HTML report:</w:t>
+      </w:r>
+    </w:p>
+    <w:p>
+      <w:pPr>
+        <w:shd w:val="clear" w:color="auto" w:fill="FFFFFF"/>
+        <w:spacing w:after="0" w:line="285" w:lineRule="atLeast"/>
+        <w:rPr>
+          <w:rFonts w:ascii="Consolas" w:eastAsia="Times New Roman" w:hAnsi="Consolas" w:cs="Times New Roman"/>
+          <w:sz w:val="21"/>
+          <w:szCs w:val="21"/>
+          <w:lang w:eastAsia="en-AU"/>
+        </w:rPr>
+      </w:pPr>
+      <w:r>
+        <w:rPr>
+          <w:noProof/>
+        </w:rPr>
+        <w:drawing>
+          <wp:inline distT="0" distB="0" distL="0" distR="0" wp14:anchorId="50C1EBE8" wp14:editId="44F00745">
+            <wp:extent cx="5731510" cy="3222625"/>
+            <wp:effectExtent l="0" t="0" r="2540" b="0"/>
+            <wp:docPr id="1" name="Picture 1" descr="Graphical user interface&#10;&#10;Description automatically generated"/>
+            <wp:cNvGraphicFramePr>
+              <a:graphicFrameLocks xmlns:a="http://schemas.openxmlformats.org/drawingml/2006/main" noChangeAspect="1"/>
+            </wp:cNvGraphicFramePr>
+            <a:graphic xmlns:a="http://schemas.openxmlformats.org/drawingml/2006/main">
+              <a:graphicData uri="http://schemas.openxmlformats.org/drawingml/2006/picture">
+                <pic:pic xmlns:pic="http://schemas.openxmlformats.org/drawingml/2006/picture">
+                  <pic:nvPicPr>
+                    <pic:cNvPr id="1" name="Picture 1" descr="Graphical user interface&#10;&#10;Description automatically generated"/>
+                    <pic:cNvPicPr/>
+                  </pic:nvPicPr>
+                  <pic:blipFill>
+                    <a:blip r:embed="rId5"/>
+                    <a:stretch>
+                      <a:fillRect/>
+                    </a:stretch>
+                  </pic:blipFill>
+                  <pic:spPr>
+                    <a:xfrm>
+                      <a:off x="0" y="0"/>
+                      <a:ext cx="5731510" cy="3222625"/>
+                    </a:xfrm>
+                    <a:prstGeom prst="rect">
+                      <a:avLst/>
+                    </a:prstGeom>
+                  </pic:spPr>
+                </pic:pic>
+              </a:graphicData>
+            </a:graphic>
+          </wp:inline>
+        </w:drawing>
+      </w:r>
+    </w:p>
+    <w:p>
+      <w:pPr>
+        <w:shd w:val="clear" w:color="auto" w:fill="FFFFFF"/>
+        <w:spacing w:after="0" w:line="285" w:lineRule="atLeast"/>
+        <w:rPr>
+          <w:rFonts w:ascii="Consolas" w:eastAsia="Times New Roman" w:hAnsi="Consolas" w:cs="Times New Roman"/>
+          <w:sz w:val="21"/>
+          <w:szCs w:val="21"/>
+          <w:lang w:eastAsia="en-AU"/>
+        </w:rPr>
+      </w:pPr>
+      <w:r>
+        <w:rPr>
+          <w:noProof/>
+        </w:rPr>
+        <w:drawing>
+          <wp:inline distT="0" distB="0" distL="0" distR="0" wp14:anchorId="545FE811" wp14:editId="364A4ADC">
+            <wp:extent cx="5731510" cy="3222625"/>
+            <wp:effectExtent l="0" t="0" r="2540" b="0"/>
+            <wp:docPr id="2" name="Picture 2" descr="Graphical user interface, text, application&#10;&#10;Description automatically generated"/>
+            <wp:cNvGraphicFramePr>
+              <a:graphicFrameLocks xmlns:a="http://schemas.openxmlformats.org/drawingml/2006/main" noChangeAspect="1"/>
+            </wp:cNvGraphicFramePr>
+            <a:graphic xmlns:a="http://schemas.openxmlformats.org/drawingml/2006/main">
+              <a:graphicData uri="http://schemas.openxmlformats.org/drawingml/2006/picture">
+                <pic:pic xmlns:pic="http://schemas.openxmlformats.org/drawingml/2006/picture">
+                  <pic:nvPicPr>
+                    <pic:cNvPr id="2" name="Picture 2" descr="Graphical user interface, text, application&#10;&#10;Description automatically generated"/>
+                    <pic:cNvPicPr/>
+                  </pic:nvPicPr>
+                  <pic:blipFill>
+                    <a:blip r:embed="rId6"/>
+                    <a:stretch>
+                      <a:fillRect/>
+                    </a:stretch>
+                  </pic:blipFill>
+                  <pic:spPr>
+                    <a:xfrm>
+                      <a:off x="0" y="0"/>
+                      <a:ext cx="5731510" cy="3222625"/>
+                    </a:xfrm>
+                    <a:prstGeom prst="rect">
+                      <a:avLst/>
+                    </a:prstGeom>
+                  </pic:spPr>
+                </pic:pic>
+              </a:graphicData>
+            </a:graphic>
+          </wp:inline>
+        </w:drawing>
+      </w:r>
+    </w:p>
+    <w:p>
+      <w:pPr>
+        <w:shd w:val="clear" w:color="auto" w:fill="FFFFFF"/>
+        <w:spacing w:after="0" w:line="285" w:lineRule="atLeast"/>
+        <w:rPr>
+          <w:rFonts w:ascii="Consolas" w:eastAsia="Times New Roman" w:hAnsi="Consolas" w:cs="Times New Roman"/>
+          <w:sz w:val="21"/>
+          <w:szCs w:val="21"/>
+          <w:lang w:eastAsia="en-AU"/>
+        </w:rPr>
+      </w:pPr>
+    </w:p>
+    <w:p>
+      <w:pPr>
+        <w:shd w:val="clear" w:color="auto" w:fill="FFFFFF"/>
+        <w:spacing w:after="240" w:line="285" w:lineRule="atLeast"/>
+        <w:rPr>
+          <w:rFonts w:ascii="Consolas" w:eastAsia="Times New Roman" w:hAnsi="Consolas" w:cs="Times New Roman"/>
+          <w:sz w:val="21"/>
+          <w:szCs w:val="21"/>
+          <w:lang w:eastAsia="en-AU"/>
+        </w:rPr>
+      </w:pPr>
+      <w:r>
+        <w:rPr>
+          <w:rFonts w:ascii="Consolas" w:eastAsia="Times New Roman" w:hAnsi="Consolas" w:cs="Times New Roman"/>
+          <w:sz w:val="21"/>
+          <w:szCs w:val="21"/>
+          <w:lang w:eastAsia="en-AU"/>
+        </w:rPr>
+        <w:br/>
+      </w:r>
+      <w:r>
+        <w:rPr>
+          <w:rFonts w:ascii="Consolas" w:eastAsia="Times New Roman" w:hAnsi="Consolas" w:cs="Times New Roman"/>
+          <w:sz w:val="21"/>
+          <w:szCs w:val="21"/>
+          <w:lang w:eastAsia="en-AU"/>
+        </w:rPr>
+        <w:br/>
+      </w:r>
+      <w:r>
+        <w:rPr>
+          <w:rFonts w:ascii="Consolas" w:eastAsia="Times New Roman" w:hAnsi="Consolas" w:cs="Times New Roman"/>
+          <w:sz w:val="21"/>
+          <w:szCs w:val="21"/>
+          <w:lang w:eastAsia="en-AU"/>
+        </w:rPr>
+        <w:br/>
+      </w:r>
+    </w:p>
+    <w:p>
+      <w:pPr>
+        <w:shd w:val="clear" w:color="auto" w:fill="FFFFFF"/>
+        <w:spacing w:after="0" w:line="285" w:lineRule="atLeast"/>
+        <w:rPr>
+          <w:rFonts w:ascii="Consolas" w:eastAsia="Times New Roman" w:hAnsi="Consolas" w:cs="Times New Roman"/>
+          <w:sz w:val="21"/>
+          <w:szCs w:val="21"/>
+          <w:lang w:eastAsia="en-AU"/>
+        </w:rPr>
+      </w:pPr>
+      <w:r>
+        <w:rPr>
+          <w:rFonts w:ascii="Consolas" w:eastAsia="Times New Roman" w:hAnsi="Consolas" w:cs="Times New Roman"/>
+          <w:sz w:val="21"/>
+          <w:szCs w:val="21"/>
+          <w:lang w:eastAsia="en-AU"/>
+        </w:rPr>
+        <w:t> </w:t>
+      </w:r>
+    </w:p>
+    <w:p>
+      <w:pPr>
+        <w:shd w:val="clear" w:color="auto" w:fill="FFFFFF"/>
+        <w:spacing w:after="0" w:line="285" w:lineRule="atLeast"/>
+        <w:rPr>
+          <w:rFonts w:ascii="Consolas" w:eastAsia="Times New Roman" w:hAnsi="Consolas" w:cs="Times New Roman"/>
+          <w:sz w:val="21"/>
+          <w:szCs w:val="21"/>
+          <w:lang w:eastAsia="en-AU"/>
+        </w:rPr>
+      </w:pPr>
+      <w:r>
+        <w:rPr>
+          <w:rFonts w:ascii="Consolas" w:eastAsia="Times New Roman" w:hAnsi="Consolas" w:cs="Times New Roman"/>
+          <w:sz w:val="21"/>
+          <w:szCs w:val="21"/>
+          <w:lang w:eastAsia="en-AU"/>
+        </w:rPr>
+        <w:t> </w:t>
+      </w:r>
+    </w:p>
+    <w:p>
+      <w:pPr>
+        <w:shd w:val="clear" w:color="auto" w:fill="FFFFFF"/>
+        <w:spacing w:after="0" w:line="285" w:lineRule="atLeast"/>
+        <w:rPr>
+          <w:rFonts w:ascii="Consolas" w:eastAsia="Times New Roman" w:hAnsi="Consolas" w:cs="Times New Roman"/>
+          <w:sz w:val="21"/>
+          <w:szCs w:val="21"/>
+          <w:lang w:eastAsia="en-AU"/>
+        </w:rPr>
+      </w:pPr>
+      <w:r>
+        <w:rPr>
+          <w:rFonts w:ascii="Consolas" w:eastAsia="Times New Roman" w:hAnsi="Consolas" w:cs="Times New Roman"/>
+          <w:sz w:val="21"/>
+          <w:szCs w:val="21"/>
+          <w:lang w:eastAsia="en-AU"/>
+        </w:rPr>
+        <w:t> </w:t>
+      </w:r>
+    </w:p>
+    <w:p>
+      <w:pPr>
+        <w:shd w:val="clear" w:color="auto" w:fill="FFFFFF"/>
+        <w:spacing w:after="0" w:line="285" w:lineRule="atLeast"/>
+        <w:rPr>
+          <w:rFonts w:ascii="Consolas" w:eastAsia="Times New Roman" w:hAnsi="Consolas" w:cs="Times New Roman"/>
+          <w:sz w:val="21"/>
+          <w:szCs w:val="21"/>
+          <w:lang w:eastAsia="en-AU"/>
+        </w:rPr>
+      </w:pPr>
+    </w:p>
+    <w:p/>
     <w:sectPr>
       <w:pgSz w:w="11906" w:h="16838"/>
       <w:pgMar w:top="1440" w:right="1440" w:bottom="1440" w:left="1440" w:header="708" w:footer="708" w:gutter="0"/>

</xml_diff>